<commit_message>
Modified Test Case with Output.docx
</commit_message>
<xml_diff>
--- a/documentation/quality/Final Documentation/Test Case with Output.docx
+++ b/documentation/quality/Final Documentation/Test Case with Output.docx
@@ -4691,29 +4691,16 @@
                 <w:shd w:val="clear" w:color="auto" w:fill="FFFFFF"/>
               </w:rPr>
             </w:pPr>
-            <w:proofErr w:type="spellStart"/>
-            <w:r>
-              <w:rPr>
-                <w:rFonts w:ascii="Helvetica" w:hAnsi="Helvetica" w:cs="Helvetica"/>
-                <w:b w:val="0"/>
-                <w:color w:val="141823"/>
-                <w:sz w:val="21"/>
-                <w:szCs w:val="21"/>
-                <w:shd w:val="clear" w:color="auto" w:fill="FFFFFF"/>
-              </w:rPr>
-              <w:t>Acapella</w:t>
-            </w:r>
-            <w:proofErr w:type="spellEnd"/>
-            <w:r>
-              <w:rPr>
-                <w:rFonts w:ascii="Helvetica" w:hAnsi="Helvetica" w:cs="Helvetica"/>
-                <w:b w:val="0"/>
-                <w:color w:val="141823"/>
-                <w:sz w:val="21"/>
-                <w:szCs w:val="21"/>
-                <w:shd w:val="clear" w:color="auto" w:fill="FFFFFF"/>
-              </w:rPr>
-              <w:t xml:space="preserve"> (Singing), Acoustic(Singing), Mellow(Singing), Rock (Singing), RNB(Singing), Pop(Singing),  Bass(Band), Drums(Band), </w:t>
+            <w:r>
+              <w:rPr>
+                <w:rFonts w:ascii="Helvetica" w:hAnsi="Helvetica" w:cs="Helvetica"/>
+                <w:b w:val="0"/>
+                <w:color w:val="141823"/>
+                <w:sz w:val="21"/>
+                <w:szCs w:val="21"/>
+                <w:shd w:val="clear" w:color="auto" w:fill="FFFFFF"/>
+              </w:rPr>
+              <w:t xml:space="preserve">Acapella (Singing), Acoustic(Singing), Mellow(Singing), Rock (Singing), RNB(Singing), Pop(Singing),  Bass(Band), Drums(Band), </w:t>
             </w:r>
             <w:r>
               <w:rPr>
@@ -7492,44 +7479,19 @@
                 <w:szCs w:val="21"/>
                 <w:shd w:val="clear" w:color="auto" w:fill="FFFFFF"/>
               </w:rPr>
-              <w:t>Test Case Remarks</w:t>
-            </w:r>
-            <w:proofErr w:type="gramStart"/>
-            <w:r>
-              <w:rPr>
-                <w:rStyle w:val="textexposedshow"/>
-                <w:rFonts w:ascii="Helvetica" w:hAnsi="Helvetica" w:cs="Helvetica"/>
-                <w:color w:val="141823"/>
-                <w:sz w:val="21"/>
-                <w:szCs w:val="21"/>
-                <w:shd w:val="clear" w:color="auto" w:fill="FFFFFF"/>
-              </w:rPr>
-              <w:t>:</w:t>
-            </w:r>
-            <w:r>
-              <w:rPr>
-                <w:rStyle w:val="textexposedshow"/>
-                <w:rFonts w:ascii="Helvetica" w:hAnsi="Helvetica" w:cs="Helvetica"/>
-                <w:b w:val="0"/>
-                <w:color w:val="141823"/>
-                <w:sz w:val="21"/>
-                <w:szCs w:val="21"/>
-                <w:shd w:val="clear" w:color="auto" w:fill="FFFFFF"/>
-              </w:rPr>
-              <w:t>This</w:t>
-            </w:r>
-            <w:proofErr w:type="gramEnd"/>
-            <w:r>
-              <w:rPr>
-                <w:rStyle w:val="textexposedshow"/>
-                <w:rFonts w:ascii="Helvetica" w:hAnsi="Helvetica" w:cs="Helvetica"/>
-                <w:b w:val="0"/>
-                <w:color w:val="141823"/>
-                <w:sz w:val="21"/>
-                <w:szCs w:val="21"/>
-                <w:shd w:val="clear" w:color="auto" w:fill="FFFFFF"/>
-              </w:rPr>
-              <w:t xml:space="preserve"> is a test case to show the list of all the available </w:t>
+              <w:t>Test Case Remarks:</w:t>
+            </w:r>
+            <w:r>
+              <w:rPr>
+                <w:rStyle w:val="textexposedshow"/>
+                <w:rFonts w:ascii="Helvetica" w:hAnsi="Helvetica" w:cs="Helvetica"/>
+                <w:b w:val="0"/>
+                <w:color w:val="141823"/>
+                <w:sz w:val="21"/>
+                <w:szCs w:val="21"/>
+                <w:shd w:val="clear" w:color="auto" w:fill="FFFFFF"/>
+              </w:rPr>
+              <w:t xml:space="preserve">This is a test case to show the list of all the available </w:t>
             </w:r>
             <w:r>
               <w:rPr>
@@ -8540,7 +8502,33 @@
                 <w:szCs w:val="21"/>
                 <w:shd w:val="clear" w:color="auto" w:fill="FFFFFF"/>
               </w:rPr>
-              <w:t>This is a test case to show the list of all the available clients.</w:t>
+              <w:t>This is a test case to show the list of all the available</w:t>
+            </w:r>
+            <w:r>
+              <w:rPr>
+                <w:rStyle w:val="textexposedshow"/>
+                <w:rFonts w:ascii="Helvetica" w:hAnsi="Helvetica" w:cs="Helvetica"/>
+                <w:b w:val="0"/>
+                <w:color w:val="141823"/>
+                <w:sz w:val="21"/>
+                <w:szCs w:val="21"/>
+                <w:shd w:val="clear" w:color="auto" w:fill="FFFFFF"/>
+              </w:rPr>
+              <w:t xml:space="preserve"> events</w:t>
+            </w:r>
+            <w:bookmarkStart w:id="0" w:name="_GoBack"/>
+            <w:bookmarkEnd w:id="0"/>
+            <w:r>
+              <w:rPr>
+                <w:rStyle w:val="textexposedshow"/>
+                <w:rFonts w:ascii="Helvetica" w:hAnsi="Helvetica" w:cs="Helvetica"/>
+                <w:b w:val="0"/>
+                <w:color w:val="141823"/>
+                <w:sz w:val="21"/>
+                <w:szCs w:val="21"/>
+                <w:shd w:val="clear" w:color="auto" w:fill="FFFFFF"/>
+              </w:rPr>
+              <w:t>.</w:t>
             </w:r>
           </w:p>
         </w:tc>
@@ -9274,8 +9262,6 @@
             </w:r>
           </w:p>
         </w:tc>
-        <w:bookmarkStart w:id="0" w:name="_GoBack"/>
-        <w:bookmarkEnd w:id="0"/>
       </w:tr>
     </w:tbl>
     <w:p/>

</xml_diff>